<commit_message>
feat: proxy test, leetcode test
</commit_message>
<xml_diff>
--- a/brainRunning/java-node/mysql笔记.docx
+++ b/brainRunning/java-node/mysql笔记.docx
@@ -755,28 +755,107 @@
     </w:p>
     <w:p>
       <w:pPr>
-        <w:ind w:left="360" w:firstLineChars="100" w:firstLine="210"/>
-        <w:rPr>
-          <w:rFonts w:ascii="Microsoft Sans Serif" w:hAnsi="Microsoft Sans Serif" w:cs="Microsoft Sans Serif"/>
-          <w:color w:val="333333"/>
-          <w:shd w:val="clear" w:color="auto" w:fill="FFFFFF"/>
-        </w:rPr>
-      </w:pPr>
-      <w:r>
-        <w:rPr>
-          <w:rFonts w:ascii="Microsoft Sans Serif" w:hAnsi="Microsoft Sans Serif" w:cs="Microsoft Sans Serif" w:hint="eastAsia"/>
-          <w:color w:val="333333"/>
-          <w:shd w:val="clear" w:color="auto" w:fill="FFFFFF"/>
-        </w:rPr>
-        <w:t>A</w:t>
-      </w:r>
-      <w:r>
-        <w:rPr>
-          <w:rFonts w:ascii="Microsoft Sans Serif" w:hAnsi="Microsoft Sans Serif" w:cs="Microsoft Sans Serif" w:hint="eastAsia"/>
-          <w:color w:val="333333"/>
-          <w:shd w:val="clear" w:color="auto" w:fill="FFFFFF"/>
-        </w:rPr>
-        <w:t>、</w:t>
+        <w:pStyle w:val="a4"/>
+        <w:numPr>
+          <w:ilvl w:val="0"/>
+          <w:numId w:val="44"/>
+        </w:numPr>
+        <w:ind w:firstLineChars="0"/>
+        <w:rPr>
+          <w:rFonts w:ascii="Microsoft Sans Serif" w:hAnsi="Microsoft Sans Serif" w:cs="Microsoft Sans Serif" w:hint="eastAsia"/>
+          <w:color w:val="333333"/>
+          <w:shd w:val="clear" w:color="auto" w:fill="FFFFFF"/>
+        </w:rPr>
+      </w:pPr>
+      <w:r>
+        <w:rPr>
+          <w:rFonts w:ascii="Microsoft Sans Serif" w:hAnsi="Microsoft Sans Serif" w:cs="Microsoft Sans Serif" w:hint="eastAsia"/>
+          <w:color w:val="333333"/>
+          <w:shd w:val="clear" w:color="auto" w:fill="FFFFFF"/>
+        </w:rPr>
+        <w:t>如果客户端收到事务成功的消息，事务就一定持久化了</w:t>
+      </w:r>
+    </w:p>
+    <w:p>
+      <w:pPr>
+        <w:pStyle w:val="a4"/>
+        <w:numPr>
+          <w:ilvl w:val="0"/>
+          <w:numId w:val="44"/>
+        </w:numPr>
+        <w:ind w:firstLineChars="0"/>
+        <w:rPr>
+          <w:rFonts w:ascii="Microsoft Sans Serif" w:hAnsi="Microsoft Sans Serif" w:cs="Microsoft Sans Serif" w:hint="eastAsia"/>
+          <w:color w:val="333333"/>
+          <w:shd w:val="clear" w:color="auto" w:fill="FFFFFF"/>
+        </w:rPr>
+      </w:pPr>
+      <w:r>
+        <w:rPr>
+          <w:rFonts w:ascii="Microsoft Sans Serif" w:hAnsi="Microsoft Sans Serif" w:cs="Microsoft Sans Serif" w:hint="eastAsia"/>
+          <w:color w:val="333333"/>
+          <w:shd w:val="clear" w:color="auto" w:fill="FFFFFF"/>
+        </w:rPr>
+        <w:t>如果客户端收到事务失败的消息（比如主键冲突，</w:t>
+      </w:r>
+      <w:proofErr w:type="gramStart"/>
+      <w:r>
+        <w:rPr>
+          <w:rFonts w:ascii="Microsoft Sans Serif" w:hAnsi="Microsoft Sans Serif" w:cs="Microsoft Sans Serif" w:hint="eastAsia"/>
+          <w:color w:val="333333"/>
+          <w:shd w:val="clear" w:color="auto" w:fill="FFFFFF"/>
+        </w:rPr>
+        <w:t>回滚等</w:t>
+      </w:r>
+      <w:proofErr w:type="gramEnd"/>
+      <w:r>
+        <w:rPr>
+          <w:rFonts w:ascii="Microsoft Sans Serif" w:hAnsi="Microsoft Sans Serif" w:cs="Microsoft Sans Serif" w:hint="eastAsia"/>
+          <w:color w:val="333333"/>
+          <w:shd w:val="clear" w:color="auto" w:fill="FFFFFF"/>
+        </w:rPr>
+        <w:t>），事务就一定失败</w:t>
+      </w:r>
+    </w:p>
+    <w:p>
+      <w:pPr>
+        <w:pStyle w:val="a4"/>
+        <w:numPr>
+          <w:ilvl w:val="0"/>
+          <w:numId w:val="44"/>
+        </w:numPr>
+        <w:ind w:firstLineChars="0"/>
+        <w:rPr>
+          <w:rFonts w:ascii="Microsoft Sans Serif" w:hAnsi="Microsoft Sans Serif" w:cs="Microsoft Sans Serif" w:hint="eastAsia"/>
+          <w:color w:val="333333"/>
+          <w:shd w:val="clear" w:color="auto" w:fill="FFFFFF"/>
+        </w:rPr>
+      </w:pPr>
+      <w:r>
+        <w:rPr>
+          <w:rFonts w:ascii="Microsoft Sans Serif" w:hAnsi="Microsoft Sans Serif" w:cs="Microsoft Sans Serif" w:hint="eastAsia"/>
+          <w:color w:val="333333"/>
+          <w:shd w:val="clear" w:color="auto" w:fill="FFFFFF"/>
+        </w:rPr>
+        <w:t>如果客户端收到“执行异常”的消息，应用需要重连后通过查询当前状态来继续后续的逻辑。此时数据库只需要保证内部（数据与日志之间，主库</w:t>
+      </w:r>
+      <w:proofErr w:type="gramStart"/>
+      <w:r>
+        <w:rPr>
+          <w:rFonts w:ascii="Microsoft Sans Serif" w:hAnsi="Microsoft Sans Serif" w:cs="Microsoft Sans Serif" w:hint="eastAsia"/>
+          <w:color w:val="333333"/>
+          <w:shd w:val="clear" w:color="auto" w:fill="FFFFFF"/>
+        </w:rPr>
+        <w:t>与备库之间</w:t>
+      </w:r>
+      <w:proofErr w:type="gramEnd"/>
+      <w:r>
+        <w:rPr>
+          <w:rFonts w:ascii="Microsoft Sans Serif" w:hAnsi="Microsoft Sans Serif" w:cs="Microsoft Sans Serif" w:hint="eastAsia"/>
+          <w:color w:val="333333"/>
+          <w:shd w:val="clear" w:color="auto" w:fill="FFFFFF"/>
+        </w:rPr>
+        <w:t>）一致就可以了</w:t>
       </w:r>
     </w:p>
     <w:p>
@@ -1037,6 +1116,7 @@
         <w:rPr>
           <w:noProof/>
         </w:rPr>
+        <w:lastRenderedPageBreak/>
         <w:drawing>
           <wp:inline distT="0" distB="0" distL="0" distR="0">
             <wp:extent cx="3558244" cy="1992318"/>
@@ -1103,7 +1183,6 @@
           <w:color w:val="333333"/>
           <w:shd w:val="clear" w:color="auto" w:fill="FFFFFF"/>
         </w:rPr>
-        <w:lastRenderedPageBreak/>
         <w:t>M</w:t>
       </w:r>
       <w:r>
@@ -2555,6 +2634,7 @@
           <w:color w:val="333333"/>
           <w:shd w:val="clear" w:color="auto" w:fill="FFFFFF"/>
         </w:rPr>
+        <w:lastRenderedPageBreak/>
         <w:t>MyISAM</w:t>
       </w:r>
       <w:proofErr w:type="spellEnd"/>
@@ -2649,11 +2729,10 @@
         <w:rPr>
           <w:noProof/>
         </w:rPr>
-        <w:lastRenderedPageBreak/>
         <w:drawing>
           <wp:inline distT="0" distB="0" distL="0" distR="0">
-            <wp:extent cx="5274310" cy="7033645"/>
-            <wp:effectExtent l="0" t="0" r="2540" b="0"/>
+            <wp:extent cx="2621280" cy="5128260"/>
+            <wp:effectExtent l="0" t="0" r="7620" b="0"/>
             <wp:docPr id="8" name="图片 8" descr="https://static001.geekbang.org/resource/image/ee/2a/ee9af616e05e4b853eba27048351f62a.jpg"/>
             <wp:cNvGraphicFramePr>
               <a:graphicFrameLocks xmlns:a="http://schemas.openxmlformats.org/drawingml/2006/main" noChangeAspect="1"/>
@@ -2668,7 +2747,7 @@
                     </pic:cNvPicPr>
                   </pic:nvPicPr>
                   <pic:blipFill>
-                    <a:blip r:embed="rId11">
+                    <a:blip r:embed="rId11" cstate="print">
                       <a:extLst>
                         <a:ext uri="{28A0092B-C50C-407E-A947-70E740481C1C}">
                           <a14:useLocalDpi xmlns:a14="http://schemas.microsoft.com/office/drawing/2010/main" val="0"/>
@@ -2683,7 +2762,7 @@
                   <pic:spPr bwMode="auto">
                     <a:xfrm>
                       <a:off x="0" y="0"/>
-                      <a:ext cx="5274310" cy="7033645"/>
+                      <a:ext cx="2625319" cy="5136161"/>
                     </a:xfrm>
                     <a:prstGeom prst="rect">
                       <a:avLst/>
@@ -2699,6 +2778,61 @@
           </wp:inline>
         </w:drawing>
       </w:r>
+      <w:r>
+        <w:rPr>
+          <w:noProof/>
+        </w:rPr>
+        <w:drawing>
+          <wp:inline distT="0" distB="0" distL="0" distR="0">
+            <wp:extent cx="2383284" cy="5128260"/>
+            <wp:effectExtent l="0" t="0" r="0" b="0"/>
+            <wp:docPr id="25" name="图片 25" descr="https://static001.geekbang.org/resource/image/5a/28/5ae7d074c34bc5bd55c82781de670c28.png"/>
+            <wp:cNvGraphicFramePr>
+              <a:graphicFrameLocks xmlns:a="http://schemas.openxmlformats.org/drawingml/2006/main" noChangeAspect="1"/>
+            </wp:cNvGraphicFramePr>
+            <a:graphic xmlns:a="http://schemas.openxmlformats.org/drawingml/2006/main">
+              <a:graphicData uri="http://schemas.openxmlformats.org/drawingml/2006/picture">
+                <pic:pic xmlns:pic="http://schemas.openxmlformats.org/drawingml/2006/picture">
+                  <pic:nvPicPr>
+                    <pic:cNvPr id="0" name="Picture 1" descr="https://static001.geekbang.org/resource/image/5a/28/5ae7d074c34bc5bd55c82781de670c28.png"/>
+                    <pic:cNvPicPr>
+                      <a:picLocks noChangeAspect="1" noChangeArrowheads="1"/>
+                    </pic:cNvPicPr>
+                  </pic:nvPicPr>
+                  <pic:blipFill>
+                    <a:blip r:embed="rId12" cstate="print">
+                      <a:extLst>
+                        <a:ext uri="{28A0092B-C50C-407E-A947-70E740481C1C}">
+                          <a14:useLocalDpi xmlns:a14="http://schemas.microsoft.com/office/drawing/2010/main" val="0"/>
+                        </a:ext>
+                      </a:extLst>
+                    </a:blip>
+                    <a:srcRect/>
+                    <a:stretch>
+                      <a:fillRect/>
+                    </a:stretch>
+                  </pic:blipFill>
+                  <pic:spPr bwMode="auto">
+                    <a:xfrm>
+                      <a:off x="0" y="0"/>
+                      <a:ext cx="2385890" cy="5133867"/>
+                    </a:xfrm>
+                    <a:prstGeom prst="rect">
+                      <a:avLst/>
+                    </a:prstGeom>
+                    <a:noFill/>
+                    <a:ln>
+                      <a:noFill/>
+                    </a:ln>
+                  </pic:spPr>
+                </pic:pic>
+              </a:graphicData>
+            </a:graphic>
+          </wp:inline>
+        </w:drawing>
+      </w:r>
+      <w:bookmarkStart w:id="0" w:name="_GoBack"/>
+      <w:bookmarkEnd w:id="0"/>
     </w:p>
     <w:p>
       <w:pPr>
@@ -3703,7 +3837,7 @@
                     </pic:cNvPicPr>
                   </pic:nvPicPr>
                   <pic:blipFill>
-                    <a:blip r:embed="rId12" cstate="print">
+                    <a:blip r:embed="rId13" cstate="print">
                       <a:extLst>
                         <a:ext uri="{28A0092B-C50C-407E-A947-70E740481C1C}">
                           <a14:useLocalDpi xmlns:a14="http://schemas.microsoft.com/office/drawing/2010/main" val="0"/>
@@ -4378,7 +4512,6 @@
         <w:rPr>
           <w:rFonts w:hint="eastAsia"/>
         </w:rPr>
-        <w:lastRenderedPageBreak/>
         <w:t>redoLog</w:t>
       </w:r>
       <w:proofErr w:type="spellEnd"/>
@@ -4572,6 +4705,7 @@
           <w:sz w:val="32"/>
           <w:szCs w:val="32"/>
         </w:rPr>
+        <w:lastRenderedPageBreak/>
         <w:t>redoLog</w:t>
       </w:r>
       <w:proofErr w:type="spellEnd"/>
@@ -5311,7 +5445,7 @@
                     </pic:cNvPicPr>
                   </pic:nvPicPr>
                   <pic:blipFill>
-                    <a:blip r:embed="rId13" cstate="print">
+                    <a:blip r:embed="rId14" cstate="print">
                       <a:extLst>
                         <a:ext uri="{28A0092B-C50C-407E-A947-70E740481C1C}">
                           <a14:useLocalDpi xmlns:a14="http://schemas.microsoft.com/office/drawing/2010/main" val="0"/>
@@ -5364,7 +5498,6 @@
         <w:rPr>
           <w:noProof/>
         </w:rPr>
-        <w:lastRenderedPageBreak/>
         <w:drawing>
           <wp:inline distT="0" distB="0" distL="0" distR="0">
             <wp:extent cx="5274310" cy="808323"/>
@@ -5383,7 +5516,7 @@
                     </pic:cNvPicPr>
                   </pic:nvPicPr>
                   <pic:blipFill>
-                    <a:blip r:embed="rId14" cstate="print">
+                    <a:blip r:embed="rId15" cstate="print">
                       <a:extLst>
                         <a:ext uri="{28A0092B-C50C-407E-A947-70E740481C1C}">
                           <a14:useLocalDpi xmlns:a14="http://schemas.microsoft.com/office/drawing/2010/main" val="0"/>
@@ -5454,7 +5587,7 @@
                     </pic:cNvPicPr>
                   </pic:nvPicPr>
                   <pic:blipFill>
-                    <a:blip r:embed="rId15" cstate="print">
+                    <a:blip r:embed="rId16" cstate="print">
                       <a:extLst>
                         <a:ext uri="{28A0092B-C50C-407E-A947-70E740481C1C}">
                           <a14:useLocalDpi xmlns:a14="http://schemas.microsoft.com/office/drawing/2010/main" val="0"/>
@@ -5507,6 +5640,7 @@
         <w:rPr>
           <w:noProof/>
         </w:rPr>
+        <w:lastRenderedPageBreak/>
         <w:drawing>
           <wp:inline distT="0" distB="0" distL="0" distR="0">
             <wp:extent cx="5274310" cy="759968"/>
@@ -5525,7 +5659,7 @@
                     </pic:cNvPicPr>
                   </pic:nvPicPr>
                   <pic:blipFill>
-                    <a:blip r:embed="rId16" cstate="print">
+                    <a:blip r:embed="rId17" cstate="print">
                       <a:extLst>
                         <a:ext uri="{28A0092B-C50C-407E-A947-70E740481C1C}">
                           <a14:useLocalDpi xmlns:a14="http://schemas.microsoft.com/office/drawing/2010/main" val="0"/>
@@ -6044,7 +6178,6 @@
         <w:rPr>
           <w:rFonts w:hint="eastAsia"/>
         </w:rPr>
-        <w:lastRenderedPageBreak/>
         <w:t>创建</w:t>
       </w:r>
       <w:r>
@@ -6270,6 +6403,7 @@
           <w:color w:val="333333"/>
           <w:shd w:val="clear" w:color="auto" w:fill="FFFFFF"/>
         </w:rPr>
+        <w:lastRenderedPageBreak/>
         <w:t xml:space="preserve">select * from </w:t>
       </w:r>
       <w:proofErr w:type="spellStart"/>
@@ -7021,247 +7155,241 @@
         <w:rPr>
           <w:rFonts w:hint="eastAsia"/>
         </w:rPr>
-        <w:t>对应的磁盘位置都没有修改，</w:t>
-      </w:r>
+        <w:t>对应的磁盘位置都没有修改，属于脏页，之后各自刷自己的物理数据（其他过程）</w:t>
+      </w:r>
+      <w:r>
+        <w:rPr>
+          <w:rFonts w:hint="eastAsia"/>
+        </w:rPr>
+        <w:t xml:space="preserve"> </w:t>
+      </w:r>
+    </w:p>
+    <w:p/>
+    <w:p>
+      <w:r>
+        <w:rPr>
+          <w:rFonts w:hint="eastAsia"/>
+        </w:rPr>
+        <w:t>使用</w:t>
+      </w:r>
+      <w:r>
+        <w:rPr>
+          <w:rFonts w:hint="eastAsia"/>
+        </w:rPr>
+        <w:t>change buffer</w:t>
+      </w:r>
+      <w:r>
+        <w:rPr>
+          <w:rFonts w:hint="eastAsia"/>
+        </w:rPr>
+        <w:t>好处：</w:t>
+      </w:r>
+    </w:p>
+    <w:p>
+      <w:pPr>
+        <w:ind w:left="210" w:hangingChars="100" w:hanging="210"/>
+      </w:pPr>
+      <w:r>
+        <w:rPr>
+          <w:rFonts w:hint="eastAsia"/>
+        </w:rPr>
+        <w:tab/>
+      </w:r>
+      <w:r>
+        <w:rPr>
+          <w:rFonts w:hint="eastAsia"/>
+        </w:rPr>
+        <w:t>更新操作在</w:t>
+      </w:r>
+      <w:r>
+        <w:rPr>
+          <w:rFonts w:hint="eastAsia"/>
+        </w:rPr>
+        <w:t>change buffer</w:t>
+      </w:r>
+      <w:r>
+        <w:rPr>
+          <w:rFonts w:hint="eastAsia"/>
+        </w:rPr>
+        <w:t>，减少</w:t>
+      </w:r>
+      <w:r>
+        <w:rPr>
+          <w:rFonts w:hint="eastAsia"/>
+        </w:rPr>
+        <w:t>读磁盘</w:t>
+      </w:r>
+      <w:r>
+        <w:rPr>
+          <w:rFonts w:hint="eastAsia"/>
+        </w:rPr>
+        <w:t>，数据从磁盘读到内存涉及随机</w:t>
+      </w:r>
+      <w:r>
+        <w:rPr>
+          <w:rFonts w:hint="eastAsia"/>
+        </w:rPr>
+        <w:t>IO</w:t>
+      </w:r>
+      <w:r>
+        <w:rPr>
+          <w:rFonts w:hint="eastAsia"/>
+        </w:rPr>
+        <w:t>访问，成本很高</w:t>
+      </w:r>
+      <w:r>
+        <w:rPr>
+          <w:rFonts w:hint="eastAsia"/>
+        </w:rPr>
+        <w:t>；数据读入内存需要占用</w:t>
+      </w:r>
+      <w:r>
+        <w:rPr>
+          <w:rFonts w:hint="eastAsia"/>
+        </w:rPr>
+        <w:t>buffer pool</w:t>
+      </w:r>
+      <w:r>
+        <w:rPr>
+          <w:rFonts w:hint="eastAsia"/>
+        </w:rPr>
+        <w:t>，所以还能避免占用内存，提高内存利用率</w:t>
+      </w:r>
+      <w:r>
+        <w:rPr>
+          <w:rFonts w:hint="eastAsia"/>
+        </w:rPr>
+        <w:t>；</w:t>
+      </w:r>
+    </w:p>
+    <w:p>
+      <w:pPr>
+        <w:ind w:left="210" w:hangingChars="100" w:hanging="210"/>
+      </w:pPr>
+      <w:r>
+        <w:rPr>
+          <w:rFonts w:hint="eastAsia"/>
+        </w:rPr>
+        <w:t>使用</w:t>
+      </w:r>
+      <w:r>
+        <w:rPr>
+          <w:rFonts w:hint="eastAsia"/>
+        </w:rPr>
+        <w:t xml:space="preserve">change buffer </w:t>
+      </w:r>
+      <w:r>
+        <w:rPr>
+          <w:rFonts w:hint="eastAsia"/>
+        </w:rPr>
+        <w:t>条件：</w:t>
+      </w:r>
+    </w:p>
+    <w:p>
+      <w:pPr>
+        <w:ind w:left="210" w:hangingChars="100" w:hanging="210"/>
+      </w:pPr>
+      <w:r>
+        <w:rPr>
+          <w:rFonts w:hint="eastAsia"/>
+        </w:rPr>
+        <w:tab/>
+      </w:r>
+      <w:r>
+        <w:rPr>
+          <w:rFonts w:hint="eastAsia"/>
+        </w:rPr>
+        <w:t>唯一索引不使用：因为其所有的操作都要</w:t>
+      </w:r>
+      <w:r>
+        <w:rPr>
+          <w:rFonts w:hint="eastAsia"/>
+        </w:rPr>
+        <w:t>先判断此操作是否违反唯一约束条件，而此操作必须将数据页读入内存才能判断。既然读到了内存，那么更新内存会更快，就没必要使用</w:t>
+      </w:r>
+      <w:r>
+        <w:rPr>
+          <w:rFonts w:hint="eastAsia"/>
+        </w:rPr>
+        <w:t>change buffer</w:t>
+      </w:r>
+      <w:r>
+        <w:rPr>
+          <w:rFonts w:hint="eastAsia"/>
+        </w:rPr>
+        <w:t>了</w:t>
+      </w:r>
+    </w:p>
+    <w:p>
+      <w:pPr>
+        <w:ind w:left="210" w:hangingChars="100" w:hanging="210"/>
+      </w:pPr>
+      <w:r>
+        <w:rPr>
+          <w:rFonts w:hint="eastAsia"/>
+        </w:rPr>
+        <w:tab/>
+      </w:r>
+      <w:r>
+        <w:rPr>
+          <w:rFonts w:hint="eastAsia"/>
+        </w:rPr>
+        <w:t>普通索引能够使用</w:t>
+      </w:r>
+      <w:r>
+        <w:rPr>
+          <w:rFonts w:hint="eastAsia"/>
+        </w:rPr>
+        <w:t>change buffer</w:t>
+      </w:r>
+    </w:p>
+    <w:p>
+      <w:pPr>
+        <w:ind w:left="210" w:hangingChars="100" w:hanging="210"/>
+      </w:pPr>
+      <w:r>
+        <w:rPr>
+          <w:rFonts w:hint="eastAsia"/>
+        </w:rPr>
+        <w:tab/>
+      </w:r>
+      <w:r>
+        <w:t>c</w:t>
+      </w:r>
+      <w:r>
+        <w:rPr>
+          <w:rFonts w:hint="eastAsia"/>
+        </w:rPr>
+        <w:t>hange buffer</w:t>
+      </w:r>
+      <w:r>
+        <w:rPr>
+          <w:rFonts w:hint="eastAsia"/>
+        </w:rPr>
+        <w:t>使用的是</w:t>
+      </w:r>
+      <w:r>
+        <w:rPr>
+          <w:rFonts w:hint="eastAsia"/>
+        </w:rPr>
+        <w:t>buffer pool</w:t>
+      </w:r>
+      <w:r>
+        <w:rPr>
+          <w:rFonts w:hint="eastAsia"/>
+        </w:rPr>
+        <w:t>中的内存，因此不能无限扩大。</w:t>
+      </w:r>
+    </w:p>
+    <w:p>
+      <w:pPr>
+        <w:ind w:left="210" w:hangingChars="100" w:hanging="210"/>
+      </w:pPr>
       <w:r>
         <w:rPr>
           <w:rFonts w:hint="eastAsia"/>
         </w:rPr>
         <w:lastRenderedPageBreak/>
-        <w:t>属于脏页，之后各自刷自己的物理数据（其他过程）</w:t>
-      </w:r>
-      <w:r>
-        <w:rPr>
-          <w:rFonts w:hint="eastAsia"/>
-        </w:rPr>
-        <w:t xml:space="preserve"> </w:t>
-      </w:r>
-    </w:p>
-    <w:p/>
-    <w:p>
-      <w:r>
-        <w:rPr>
-          <w:rFonts w:hint="eastAsia"/>
-        </w:rPr>
-        <w:t>使用</w:t>
-      </w:r>
-      <w:r>
-        <w:rPr>
-          <w:rFonts w:hint="eastAsia"/>
-        </w:rPr>
-        <w:t>change buffer</w:t>
-      </w:r>
-      <w:r>
-        <w:rPr>
-          <w:rFonts w:hint="eastAsia"/>
-        </w:rPr>
-        <w:t>好处：</w:t>
-      </w:r>
-    </w:p>
-    <w:p>
-      <w:pPr>
-        <w:ind w:left="210" w:hangingChars="100" w:hanging="210"/>
-      </w:pPr>
-      <w:r>
-        <w:rPr>
-          <w:rFonts w:hint="eastAsia"/>
-        </w:rPr>
-        <w:tab/>
-      </w:r>
-      <w:r>
-        <w:rPr>
-          <w:rFonts w:hint="eastAsia"/>
-        </w:rPr>
-        <w:t>更新操作在</w:t>
-      </w:r>
-      <w:r>
-        <w:rPr>
-          <w:rFonts w:hint="eastAsia"/>
-        </w:rPr>
-        <w:t>change buffer</w:t>
-      </w:r>
-      <w:r>
-        <w:rPr>
-          <w:rFonts w:hint="eastAsia"/>
-        </w:rPr>
-        <w:t>，减少</w:t>
-      </w:r>
-      <w:r>
-        <w:rPr>
-          <w:rFonts w:hint="eastAsia"/>
-        </w:rPr>
-        <w:t>读磁盘</w:t>
-      </w:r>
-      <w:r>
-        <w:rPr>
-          <w:rFonts w:hint="eastAsia"/>
-        </w:rPr>
-        <w:t>，数据从磁盘读到内存涉及随机</w:t>
-      </w:r>
-      <w:r>
-        <w:rPr>
-          <w:rFonts w:hint="eastAsia"/>
-        </w:rPr>
-        <w:t>IO</w:t>
-      </w:r>
-      <w:r>
-        <w:rPr>
-          <w:rFonts w:hint="eastAsia"/>
-        </w:rPr>
-        <w:t>访问，成本很高</w:t>
-      </w:r>
-      <w:r>
-        <w:rPr>
-          <w:rFonts w:hint="eastAsia"/>
-        </w:rPr>
-        <w:t>；数据读入内存需要占用</w:t>
-      </w:r>
-      <w:r>
-        <w:rPr>
-          <w:rFonts w:hint="eastAsia"/>
-        </w:rPr>
-        <w:t>buffer pool</w:t>
-      </w:r>
-      <w:r>
-        <w:rPr>
-          <w:rFonts w:hint="eastAsia"/>
-        </w:rPr>
-        <w:t>，所以还能避免占用内存，提高内存利用率</w:t>
-      </w:r>
-      <w:r>
-        <w:rPr>
-          <w:rFonts w:hint="eastAsia"/>
-        </w:rPr>
-        <w:t>；</w:t>
-      </w:r>
-    </w:p>
-    <w:p>
-      <w:pPr>
-        <w:ind w:left="210" w:hangingChars="100" w:hanging="210"/>
-      </w:pPr>
-      <w:r>
-        <w:rPr>
-          <w:rFonts w:hint="eastAsia"/>
-        </w:rPr>
-        <w:t>使用</w:t>
-      </w:r>
-      <w:r>
-        <w:rPr>
-          <w:rFonts w:hint="eastAsia"/>
-        </w:rPr>
-        <w:t xml:space="preserve">change buffer </w:t>
-      </w:r>
-      <w:r>
-        <w:rPr>
-          <w:rFonts w:hint="eastAsia"/>
-        </w:rPr>
-        <w:t>条件：</w:t>
-      </w:r>
-    </w:p>
-    <w:p>
-      <w:pPr>
-        <w:ind w:left="210" w:hangingChars="100" w:hanging="210"/>
-      </w:pPr>
-      <w:r>
-        <w:rPr>
-          <w:rFonts w:hint="eastAsia"/>
-        </w:rPr>
-        <w:tab/>
-      </w:r>
-      <w:r>
-        <w:rPr>
-          <w:rFonts w:hint="eastAsia"/>
-        </w:rPr>
-        <w:t>唯一索引不使用：因为其所有的操作都要</w:t>
-      </w:r>
-      <w:r>
-        <w:rPr>
-          <w:rFonts w:hint="eastAsia"/>
-        </w:rPr>
-        <w:t>先判断此操作是否违反唯一约束条件，而此操作必须将数据页读入内存才能判断。既然读到了内存，那么更新内存会更快，就没必要使用</w:t>
-      </w:r>
-      <w:r>
-        <w:rPr>
-          <w:rFonts w:hint="eastAsia"/>
-        </w:rPr>
-        <w:t>change buffer</w:t>
-      </w:r>
-      <w:r>
-        <w:rPr>
-          <w:rFonts w:hint="eastAsia"/>
-        </w:rPr>
-        <w:t>了</w:t>
-      </w:r>
-    </w:p>
-    <w:p>
-      <w:pPr>
-        <w:ind w:left="210" w:hangingChars="100" w:hanging="210"/>
-      </w:pPr>
-      <w:r>
-        <w:rPr>
-          <w:rFonts w:hint="eastAsia"/>
-        </w:rPr>
-        <w:tab/>
-      </w:r>
-      <w:r>
-        <w:rPr>
-          <w:rFonts w:hint="eastAsia"/>
-        </w:rPr>
-        <w:t>普通索引能够使用</w:t>
-      </w:r>
-      <w:r>
-        <w:rPr>
-          <w:rFonts w:hint="eastAsia"/>
-        </w:rPr>
-        <w:t>change buffer</w:t>
-      </w:r>
-    </w:p>
-    <w:p>
-      <w:pPr>
-        <w:ind w:left="210" w:hangingChars="100" w:hanging="210"/>
-      </w:pPr>
-      <w:r>
-        <w:rPr>
-          <w:rFonts w:hint="eastAsia"/>
-        </w:rPr>
-        <w:tab/>
-      </w:r>
-      <w:r>
-        <w:t>c</w:t>
-      </w:r>
-      <w:r>
-        <w:rPr>
-          <w:rFonts w:hint="eastAsia"/>
-        </w:rPr>
-        <w:t>hange buffer</w:t>
-      </w:r>
-      <w:r>
-        <w:rPr>
-          <w:rFonts w:hint="eastAsia"/>
-        </w:rPr>
-        <w:t>使用的是</w:t>
-      </w:r>
-      <w:r>
-        <w:rPr>
-          <w:rFonts w:hint="eastAsia"/>
-        </w:rPr>
-        <w:t>buffer pool</w:t>
-      </w:r>
-      <w:r>
-        <w:rPr>
-          <w:rFonts w:hint="eastAsia"/>
-        </w:rPr>
-        <w:t>中的内存，因此不能无限扩大。</w:t>
-      </w:r>
-    </w:p>
-    <w:p>
-      <w:pPr>
-        <w:ind w:left="210" w:hangingChars="100" w:hanging="210"/>
-      </w:pPr>
-      <w:r>
-        <w:rPr>
-          <w:rFonts w:hint="eastAsia"/>
-        </w:rPr>
         <w:tab/>
       </w:r>
       <w:r>
@@ -7486,7 +7614,7 @@
                     </pic:cNvPicPr>
                   </pic:nvPicPr>
                   <pic:blipFill>
-                    <a:blip r:embed="rId17" cstate="print">
+                    <a:blip r:embed="rId18" cstate="print">
                       <a:extLst>
                         <a:ext uri="{28A0092B-C50C-407E-A947-70E740481C1C}">
                           <a14:useLocalDpi xmlns:a14="http://schemas.microsoft.com/office/drawing/2010/main" val="0"/>
@@ -7701,7 +7829,6 @@
         <w:rPr>
           <w:noProof/>
         </w:rPr>
-        <w:lastRenderedPageBreak/>
         <w:drawing>
           <wp:inline distT="0" distB="0" distL="0" distR="0" wp14:anchorId="2DA8DE45" wp14:editId="4263BBC8">
             <wp:extent cx="3642360" cy="2731131"/>
@@ -7720,7 +7847,7 @@
                     </pic:cNvPicPr>
                   </pic:nvPicPr>
                   <pic:blipFill>
-                    <a:blip r:embed="rId18" cstate="print">
+                    <a:blip r:embed="rId19" cstate="print">
                       <a:extLst>
                         <a:ext uri="{28A0092B-C50C-407E-A947-70E740481C1C}">
                           <a14:useLocalDpi xmlns:a14="http://schemas.microsoft.com/office/drawing/2010/main" val="0"/>
@@ -7803,6 +7930,7 @@
         <w:rPr>
           <w:rFonts w:hint="eastAsia"/>
         </w:rPr>
+        <w:lastRenderedPageBreak/>
         <w:t xml:space="preserve">Page 1 </w:t>
       </w:r>
       <w:r>
@@ -7862,9 +7990,6 @@
     <w:p>
       <w:pPr>
         <w:ind w:left="321"/>
-        <w:rPr>
-          <w:rFonts w:hint="eastAsia"/>
-        </w:rPr>
       </w:pPr>
       <w:r>
         <w:rPr>
@@ -7921,19 +8046,10 @@
         <w:t>消耗</w:t>
       </w:r>
     </w:p>
-    <w:p>
-      <w:pPr>
-        <w:rPr>
-          <w:rFonts w:hint="eastAsia"/>
-        </w:rPr>
-      </w:pPr>
-    </w:p>
+    <w:p/>
     <w:p>
       <w:pPr>
         <w:ind w:left="321" w:hangingChars="100" w:hanging="321"/>
-        <w:rPr>
-          <w:rFonts w:hint="eastAsia"/>
-        </w:rPr>
       </w:pPr>
       <w:proofErr w:type="spellStart"/>
       <w:r>
@@ -7948,11 +8064,6 @@
       <w:proofErr w:type="spellEnd"/>
     </w:p>
     <w:p>
-      <w:pPr>
-        <w:rPr>
-          <w:rFonts w:hint="eastAsia"/>
-        </w:rPr>
-      </w:pPr>
       <w:r>
         <w:rPr>
           <w:noProof/>
@@ -7975,7 +8086,7 @@
                     </pic:cNvPicPr>
                   </pic:nvPicPr>
                   <pic:blipFill>
-                    <a:blip r:embed="rId19" cstate="print">
+                    <a:blip r:embed="rId20" cstate="print">
                       <a:extLst>
                         <a:ext uri="{28A0092B-C50C-407E-A947-70E740481C1C}">
                           <a14:useLocalDpi xmlns:a14="http://schemas.microsoft.com/office/drawing/2010/main" val="0"/>
@@ -8015,9 +8126,6 @@
           <w:numId w:val="43"/>
         </w:numPr>
         <w:ind w:firstLineChars="0"/>
-        <w:rPr>
-          <w:rFonts w:hint="eastAsia"/>
-        </w:rPr>
       </w:pPr>
       <w:r>
         <w:rPr>
@@ -8047,9 +8155,6 @@
     <w:p>
       <w:pPr>
         <w:ind w:left="321"/>
-        <w:rPr>
-          <w:rFonts w:hint="eastAsia"/>
-        </w:rPr>
       </w:pPr>
       <w:r>
         <w:rPr>
@@ -8118,9 +8223,6 @@
           <w:numId w:val="43"/>
         </w:numPr>
         <w:ind w:firstLineChars="0"/>
-        <w:rPr>
-          <w:rFonts w:hint="eastAsia"/>
-        </w:rPr>
       </w:pPr>
       <w:r>
         <w:rPr>
@@ -8132,15 +8234,11 @@
     <w:p>
       <w:pPr>
         <w:ind w:left="360"/>
-        <w:rPr>
-          <w:rFonts w:hint="eastAsia"/>
-        </w:rPr>
-      </w:pPr>
-      <w:r>
-        <w:rPr>
-          <w:rFonts w:hint="eastAsia"/>
-        </w:rPr>
-        <w:lastRenderedPageBreak/>
+      </w:pPr>
+      <w:r>
+        <w:rPr>
+          <w:rFonts w:hint="eastAsia"/>
+        </w:rPr>
         <w:t>Master T</w:t>
       </w:r>
       <w:r>
@@ -8186,9 +8284,6 @@
     <w:p>
       <w:pPr>
         <w:ind w:left="360"/>
-        <w:rPr>
-          <w:rFonts w:hint="eastAsia"/>
-        </w:rPr>
       </w:pPr>
       <w:r>
         <w:rPr>
@@ -8212,9 +8307,6 @@
     <w:p>
       <w:pPr>
         <w:ind w:left="360"/>
-        <w:rPr>
-          <w:rFonts w:hint="eastAsia"/>
-        </w:rPr>
       </w:pPr>
       <w:r>
         <w:rPr>
@@ -8238,9 +8330,6 @@
     <w:p>
       <w:pPr>
         <w:ind w:left="360"/>
-        <w:rPr>
-          <w:rFonts w:hint="eastAsia"/>
-        </w:rPr>
       </w:pPr>
       <w:r>
         <w:rPr>
@@ -8305,9 +8394,6 @@
     <w:p>
       <w:pPr>
         <w:ind w:left="360"/>
-        <w:rPr>
-          <w:rFonts w:hint="eastAsia"/>
-        </w:rPr>
       </w:pPr>
     </w:p>
     <w:p>
@@ -8318,9 +8404,6 @@
           <w:numId w:val="43"/>
         </w:numPr>
         <w:ind w:firstLineChars="0"/>
-        <w:rPr>
-          <w:rFonts w:hint="eastAsia"/>
-        </w:rPr>
       </w:pPr>
       <w:r>
         <w:rPr>
@@ -8332,9 +8415,6 @@
     <w:p>
       <w:pPr>
         <w:ind w:left="321"/>
-        <w:rPr>
-          <w:rFonts w:hint="eastAsia"/>
-        </w:rPr>
       </w:pPr>
       <w:r>
         <w:rPr>
@@ -8356,8 +8436,6 @@
         </w:rPr>
         <w:t>文件：存储表元信息，主要是表结构</w:t>
       </w:r>
-      <w:bookmarkStart w:id="0" w:name="_GoBack"/>
-      <w:bookmarkEnd w:id="0"/>
     </w:p>
     <w:p/>
     <w:p>
@@ -8485,6 +8563,7 @@
         <w:rPr>
           <w:rFonts w:hint="eastAsia"/>
         </w:rPr>
+        <w:lastRenderedPageBreak/>
         <w:tab/>
       </w:r>
       <w:r>
@@ -9345,7 +9424,6 @@
         <w:rPr>
           <w:noProof/>
         </w:rPr>
-        <w:lastRenderedPageBreak/>
         <w:drawing>
           <wp:inline distT="0" distB="0" distL="0" distR="0">
             <wp:extent cx="3672840" cy="2753986"/>
@@ -9364,7 +9442,7 @@
                     </pic:cNvPicPr>
                   </pic:nvPicPr>
                   <pic:blipFill>
-                    <a:blip r:embed="rId20" cstate="print">
+                    <a:blip r:embed="rId21" cstate="print">
                       <a:extLst>
                         <a:ext uri="{28A0092B-C50C-407E-A947-70E740481C1C}">
                           <a14:useLocalDpi xmlns:a14="http://schemas.microsoft.com/office/drawing/2010/main" val="0"/>
@@ -9737,9 +9815,6 @@
     <w:p>
       <w:pPr>
         <w:ind w:left="420"/>
-        <w:rPr>
-          <w:rFonts w:hint="eastAsia"/>
-        </w:rPr>
       </w:pPr>
       <w:r>
         <w:rPr>
@@ -9756,9 +9831,6 @@
           <w:numId w:val="41"/>
         </w:numPr>
         <w:ind w:firstLineChars="0"/>
-        <w:rPr>
-          <w:rFonts w:hint="eastAsia"/>
-        </w:rPr>
       </w:pPr>
       <w:r>
         <w:rPr>
@@ -9775,9 +9847,6 @@
           <w:numId w:val="41"/>
         </w:numPr>
         <w:ind w:firstLineChars="0"/>
-        <w:rPr>
-          <w:rFonts w:hint="eastAsia"/>
-        </w:rPr>
       </w:pPr>
       <w:r>
         <w:rPr>
@@ -9832,9 +9901,6 @@
           <w:numId w:val="41"/>
         </w:numPr>
         <w:ind w:firstLineChars="0"/>
-        <w:rPr>
-          <w:rFonts w:hint="eastAsia"/>
-        </w:rPr>
       </w:pPr>
       <w:r>
         <w:rPr>
@@ -9851,9 +9917,6 @@
           <w:numId w:val="41"/>
         </w:numPr>
         <w:ind w:firstLineChars="0"/>
-        <w:rPr>
-          <w:rFonts w:hint="eastAsia"/>
-        </w:rPr>
       </w:pPr>
       <w:r>
         <w:rPr>
@@ -9870,9 +9933,6 @@
           <w:numId w:val="41"/>
         </w:numPr>
         <w:ind w:firstLineChars="0"/>
-        <w:rPr>
-          <w:rFonts w:hint="eastAsia"/>
-        </w:rPr>
       </w:pPr>
       <w:r>
         <w:rPr>
@@ -10102,7 +10162,6 @@
         <w:rPr>
           <w:noProof/>
         </w:rPr>
-        <w:lastRenderedPageBreak/>
         <w:drawing>
           <wp:inline distT="0" distB="0" distL="0" distR="0">
             <wp:extent cx="3936323" cy="1501140"/>
@@ -10121,7 +10180,7 @@
                     </pic:cNvPicPr>
                   </pic:nvPicPr>
                   <pic:blipFill>
-                    <a:blip r:embed="rId21">
+                    <a:blip r:embed="rId22">
                       <a:extLst>
                         <a:ext uri="{28A0092B-C50C-407E-A947-70E740481C1C}">
                           <a14:useLocalDpi xmlns:a14="http://schemas.microsoft.com/office/drawing/2010/main" val="0"/>
@@ -10229,11 +10288,6 @@
     </w:p>
     <w:p/>
     <w:p>
-      <w:pPr>
-        <w:rPr>
-          <w:rFonts w:hint="eastAsia"/>
-        </w:rPr>
-      </w:pPr>
       <w:r>
         <w:rPr>
           <w:rFonts w:hint="eastAsia"/>
@@ -10255,89 +10309,24 @@
         <w:t xml:space="preserve"> for update</w:t>
       </w:r>
     </w:p>
-    <w:p>
-      <w:pPr>
-        <w:rPr>
-          <w:rFonts w:hint="eastAsia"/>
-        </w:rPr>
-      </w:pPr>
-    </w:p>
-    <w:p>
-      <w:pPr>
-        <w:rPr>
-          <w:rFonts w:hint="eastAsia"/>
-        </w:rPr>
-      </w:pPr>
-    </w:p>
-    <w:p>
-      <w:pPr>
-        <w:rPr>
-          <w:rFonts w:hint="eastAsia"/>
-        </w:rPr>
-      </w:pPr>
-    </w:p>
-    <w:p>
-      <w:pPr>
-        <w:rPr>
-          <w:rFonts w:hint="eastAsia"/>
-        </w:rPr>
-      </w:pPr>
-      <w:r>
-        <w:rPr>
-          <w:rFonts w:hint="eastAsia"/>
-        </w:rPr>
-        <w:t>集群</w:t>
-      </w:r>
-      <w:r>
-        <w:rPr>
-          <w:rFonts w:hint="eastAsia"/>
-        </w:rPr>
-        <w:t>/</w:t>
-      </w:r>
-      <w:r>
-        <w:rPr>
-          <w:rFonts w:hint="eastAsia"/>
-        </w:rPr>
-        <w:t>分库</w:t>
-      </w:r>
-      <w:r>
-        <w:rPr>
-          <w:rFonts w:hint="eastAsia"/>
-        </w:rPr>
-        <w:t>/</w:t>
-      </w:r>
-      <w:r>
-        <w:rPr>
-          <w:rFonts w:hint="eastAsia"/>
-        </w:rPr>
-        <w:t>读写</w:t>
-      </w:r>
-      <w:r>
-        <w:rPr>
-          <w:rFonts w:hint="eastAsia"/>
-        </w:rPr>
-        <w:t>/</w:t>
-      </w:r>
-      <w:r>
-        <w:rPr>
-          <w:rFonts w:hint="eastAsia"/>
-        </w:rPr>
-        <w:t>主从</w:t>
-      </w:r>
-    </w:p>
-    <w:p>
-      <w:pPr>
-        <w:rPr>
-          <w:rFonts w:hint="eastAsia"/>
-        </w:rPr>
-      </w:pPr>
-    </w:p>
+    <w:p/>
+    <w:p/>
+    <w:p/>
+    <w:p>
+      <w:r>
+        <w:rPr>
+          <w:rFonts w:asciiTheme="majorEastAsia" w:eastAsiaTheme="majorEastAsia" w:hAnsiTheme="majorEastAsia" w:hint="eastAsia"/>
+          <w:b/>
+          <w:sz w:val="32"/>
+          <w:szCs w:val="32"/>
+        </w:rPr>
+        <w:t>集群/分库/读写/主从</w:t>
+      </w:r>
+    </w:p>
+    <w:p/>
     <w:p>
       <w:pPr>
         <w:ind w:firstLine="420"/>
-        <w:rPr>
-          <w:rFonts w:hint="eastAsia"/>
-        </w:rPr>
       </w:pPr>
       <w:r>
         <w:rPr>
@@ -10375,17 +10364,11 @@
     <w:p>
       <w:pPr>
         <w:ind w:firstLine="420"/>
-        <w:rPr>
-          <w:rFonts w:hint="eastAsia"/>
-        </w:rPr>
       </w:pPr>
     </w:p>
     <w:p>
       <w:pPr>
         <w:ind w:firstLine="420"/>
-        <w:rPr>
-          <w:rFonts w:hint="eastAsia"/>
-        </w:rPr>
       </w:pPr>
       <w:r>
         <w:rPr>
@@ -10397,14 +10380,12 @@
     <w:p>
       <w:pPr>
         <w:ind w:firstLine="420"/>
-        <w:rPr>
-          <w:rFonts w:hint="eastAsia"/>
-        </w:rPr>
-      </w:pPr>
-      <w:r>
-        <w:rPr>
-          <w:rFonts w:hint="eastAsia"/>
-        </w:rPr>
+      </w:pPr>
+      <w:r>
+        <w:rPr>
+          <w:rFonts w:hint="eastAsia"/>
+        </w:rPr>
+        <w:lastRenderedPageBreak/>
         <w:t>垂直拆分：常常根据不用业务进行使用不用的数据库；或者主表和关联表</w:t>
       </w:r>
     </w:p>
@@ -10418,6 +10399,27 @@
         </w:rPr>
         <w:t>水平拆分：庞大的数据量</w:t>
       </w:r>
+    </w:p>
+    <w:p>
+      <w:pPr>
+        <w:rPr>
+          <w:rFonts w:hint="eastAsia"/>
+        </w:rPr>
+      </w:pPr>
+    </w:p>
+    <w:p>
+      <w:pPr>
+        <w:rPr>
+          <w:rFonts w:hint="eastAsia"/>
+        </w:rPr>
+      </w:pPr>
+    </w:p>
+    <w:p>
+      <w:pPr>
+        <w:rPr>
+          <w:rFonts w:hint="eastAsia"/>
+        </w:rPr>
+      </w:pPr>
     </w:p>
     <w:p/>
     <w:p>
@@ -10903,7 +10905,6 @@
           <w:color w:val="333333"/>
           <w:shd w:val="clear" w:color="auto" w:fill="FFFFFF"/>
         </w:rPr>
-        <w:lastRenderedPageBreak/>
         <w:t>MySQL</w:t>
       </w:r>
       <w:r>
@@ -11322,6 +11323,7 @@
         <w:rPr>
           <w:noProof/>
         </w:rPr>
+        <w:lastRenderedPageBreak/>
         <w:drawing>
           <wp:inline distT="0" distB="0" distL="0" distR="0">
             <wp:extent cx="5242560" cy="2171700"/>
@@ -11340,7 +11342,7 @@
                     </pic:cNvPicPr>
                   </pic:nvPicPr>
                   <pic:blipFill>
-                    <a:blip r:embed="rId22">
+                    <a:blip r:embed="rId23">
                       <a:extLst>
                         <a:ext uri="{28A0092B-C50C-407E-A947-70E740481C1C}">
                           <a14:useLocalDpi xmlns:a14="http://schemas.microsoft.com/office/drawing/2010/main" val="0"/>
@@ -11774,14 +11776,7 @@
         <w:rPr>
           <w:rFonts w:hint="eastAsia"/>
         </w:rPr>
-        <w:t>字段值等</w:t>
-      </w:r>
-      <w:r>
-        <w:rPr>
-          <w:rFonts w:hint="eastAsia"/>
-        </w:rPr>
-        <w:lastRenderedPageBreak/>
-        <w:t>操作</w:t>
+        <w:t>字段值等操作</w:t>
       </w:r>
     </w:p>
     <w:p>
@@ -12222,6 +12217,7 @@
         <w:rPr>
           <w:noProof/>
         </w:rPr>
+        <w:lastRenderedPageBreak/>
         <w:drawing>
           <wp:inline distT="0" distB="0" distL="0" distR="0">
             <wp:extent cx="5274310" cy="3954808"/>
@@ -12240,7 +12236,7 @@
                     </pic:cNvPicPr>
                   </pic:nvPicPr>
                   <pic:blipFill>
-                    <a:blip r:embed="rId23">
+                    <a:blip r:embed="rId24">
                       <a:extLst>
                         <a:ext uri="{28A0092B-C50C-407E-A947-70E740481C1C}">
                           <a14:useLocalDpi xmlns:a14="http://schemas.microsoft.com/office/drawing/2010/main" val="0"/>
@@ -12410,7 +12406,6 @@
         <w:rPr>
           <w:rFonts w:hint="eastAsia"/>
         </w:rPr>
-        <w:lastRenderedPageBreak/>
         <w:t>创建临时表</w:t>
       </w:r>
       <w:r>
@@ -12797,6 +12792,7 @@
         <w:rPr>
           <w:noProof/>
         </w:rPr>
+        <w:lastRenderedPageBreak/>
         <w:drawing>
           <wp:inline distT="0" distB="0" distL="0" distR="0">
             <wp:extent cx="4046220" cy="3033956"/>
@@ -12815,7 +12811,7 @@
                     </pic:cNvPicPr>
                   </pic:nvPicPr>
                   <pic:blipFill>
-                    <a:blip r:embed="rId24" cstate="print">
+                    <a:blip r:embed="rId25" cstate="print">
                       <a:extLst>
                         <a:ext uri="{28A0092B-C50C-407E-A947-70E740481C1C}">
                           <a14:useLocalDpi xmlns:a14="http://schemas.microsoft.com/office/drawing/2010/main" val="0"/>
@@ -13331,7 +13327,6 @@
         <w:rPr>
           <w:noProof/>
         </w:rPr>
-        <w:lastRenderedPageBreak/>
         <w:drawing>
           <wp:inline distT="0" distB="0" distL="0" distR="0">
             <wp:extent cx="3459480" cy="1012253"/>
@@ -13350,7 +13345,7 @@
                     </pic:cNvPicPr>
                   </pic:nvPicPr>
                   <pic:blipFill>
-                    <a:blip r:embed="rId25">
+                    <a:blip r:embed="rId26">
                       <a:extLst>
                         <a:ext uri="{28A0092B-C50C-407E-A947-70E740481C1C}">
                           <a14:useLocalDpi xmlns:a14="http://schemas.microsoft.com/office/drawing/2010/main" val="0"/>
@@ -13431,7 +13426,7 @@
                     </pic:cNvPicPr>
                   </pic:nvPicPr>
                   <pic:blipFill>
-                    <a:blip r:embed="rId26">
+                    <a:blip r:embed="rId27">
                       <a:extLst>
                         <a:ext uri="{28A0092B-C50C-407E-A947-70E740481C1C}">
                           <a14:useLocalDpi xmlns:a14="http://schemas.microsoft.com/office/drawing/2010/main" val="0"/>
@@ -13477,6 +13472,7 @@
           <w:color w:val="333333"/>
           <w:shd w:val="clear" w:color="auto" w:fill="FFFFFF"/>
         </w:rPr>
+        <w:lastRenderedPageBreak/>
         <w:tab/>
       </w:r>
       <w:r>
@@ -13792,7 +13788,7 @@
                     </pic:cNvPicPr>
                   </pic:nvPicPr>
                   <pic:blipFill>
-                    <a:blip r:embed="rId27" cstate="print">
+                    <a:blip r:embed="rId28" cstate="print">
                       <a:extLst>
                         <a:ext uri="{28A0092B-C50C-407E-A947-70E740481C1C}">
                           <a14:useLocalDpi xmlns:a14="http://schemas.microsoft.com/office/drawing/2010/main" val="0"/>
@@ -14164,7 +14160,6 @@
         <w:rPr>
           <w:rFonts w:hint="eastAsia"/>
         </w:rPr>
-        <w:lastRenderedPageBreak/>
         <w:tab/>
       </w:r>
       <w:r>
@@ -14436,6 +14431,7 @@
         <w:rPr>
           <w:noProof/>
         </w:rPr>
+        <w:lastRenderedPageBreak/>
         <w:drawing>
           <wp:inline distT="0" distB="0" distL="0" distR="0">
             <wp:extent cx="5274310" cy="1705818"/>
@@ -14454,7 +14450,7 @@
                     </pic:cNvPicPr>
                   </pic:nvPicPr>
                   <pic:blipFill>
-                    <a:blip r:embed="rId28" cstate="print">
+                    <a:blip r:embed="rId29" cstate="print">
                       <a:extLst>
                         <a:ext uri="{28A0092B-C50C-407E-A947-70E740481C1C}">
                           <a14:useLocalDpi xmlns:a14="http://schemas.microsoft.com/office/drawing/2010/main" val="0"/>
@@ -14537,7 +14533,6 @@
         <w:rPr>
           <w:noProof/>
         </w:rPr>
-        <w:lastRenderedPageBreak/>
         <w:drawing>
           <wp:inline distT="0" distB="0" distL="0" distR="0">
             <wp:extent cx="5274310" cy="5717639"/>
@@ -14556,7 +14551,7 @@
                     </pic:cNvPicPr>
                   </pic:nvPicPr>
                   <pic:blipFill>
-                    <a:blip r:embed="rId29">
+                    <a:blip r:embed="rId30">
                       <a:extLst>
                         <a:ext uri="{28A0092B-C50C-407E-A947-70E740481C1C}">
                           <a14:useLocalDpi xmlns:a14="http://schemas.microsoft.com/office/drawing/2010/main" val="0"/>
@@ -14678,6 +14673,7 @@
       </w:pPr>
       <w:proofErr w:type="gramStart"/>
       <w:r>
+        <w:lastRenderedPageBreak/>
         <w:t>select</w:t>
       </w:r>
       <w:proofErr w:type="gramEnd"/>
@@ -14819,7 +14815,6 @@
           <w:sz w:val="28"/>
           <w:szCs w:val="28"/>
         </w:rPr>
-        <w:lastRenderedPageBreak/>
         <w:t>IO</w:t>
       </w:r>
       <w:r>
@@ -15504,7 +15499,6 @@
     <w:p>
       <w:pPr>
         <w:rPr>
-          <w:rFonts w:hint="eastAsia"/>
           <w:sz w:val="28"/>
           <w:szCs w:val="28"/>
         </w:rPr>
@@ -15517,13 +15511,7 @@
         <w:t>参数调优</w:t>
       </w:r>
     </w:p>
-    <w:p>
-      <w:pPr>
-        <w:rPr>
-          <w:rFonts w:hint="eastAsia"/>
-        </w:rPr>
-      </w:pPr>
-    </w:p>
+    <w:p/>
     <w:p>
       <w:pPr>
         <w:pStyle w:val="a4"/>
@@ -15532,9 +15520,6 @@
           <w:numId w:val="42"/>
         </w:numPr>
         <w:ind w:firstLineChars="0"/>
-        <w:rPr>
-          <w:rFonts w:hint="eastAsia"/>
-        </w:rPr>
       </w:pPr>
       <w:r>
         <w:rPr>
@@ -15544,15 +15529,11 @@
       </w:r>
     </w:p>
     <w:p>
-      <w:pPr>
-        <w:rPr>
-          <w:rFonts w:hint="eastAsia"/>
-        </w:rPr>
-      </w:pPr>
       <w:r>
         <w:rPr>
           <w:noProof/>
         </w:rPr>
+        <w:lastRenderedPageBreak/>
         <w:drawing>
           <wp:inline distT="0" distB="0" distL="0" distR="0">
             <wp:extent cx="5274310" cy="2177780"/>
@@ -15571,7 +15552,7 @@
                     </pic:cNvPicPr>
                   </pic:nvPicPr>
                   <pic:blipFill>
-                    <a:blip r:embed="rId30">
+                    <a:blip r:embed="rId31">
                       <a:extLst>
                         <a:ext uri="{28A0092B-C50C-407E-A947-70E740481C1C}">
                           <a14:useLocalDpi xmlns:a14="http://schemas.microsoft.com/office/drawing/2010/main" val="0"/>
@@ -15604,11 +15585,6 @@
       </w:r>
     </w:p>
     <w:p>
-      <w:pPr>
-        <w:rPr>
-          <w:rFonts w:hint="eastAsia"/>
-        </w:rPr>
-      </w:pPr>
       <w:r>
         <w:rPr>
           <w:rFonts w:hint="eastAsia"/>
@@ -15622,13 +15598,7 @@
         <w:t>查询缓存（高版本去掉）可以增加查询速度；若删除修改大量反而降低性能</w:t>
       </w:r>
     </w:p>
-    <w:p>
-      <w:pPr>
-        <w:rPr>
-          <w:rFonts w:hint="eastAsia"/>
-        </w:rPr>
-      </w:pPr>
-    </w:p>
+    <w:p/>
     <w:p>
       <w:pPr>
         <w:pStyle w:val="a4"/>
@@ -15637,9 +15607,6 @@
           <w:numId w:val="42"/>
         </w:numPr>
         <w:ind w:firstLineChars="0"/>
-        <w:rPr>
-          <w:rFonts w:hint="eastAsia"/>
-        </w:rPr>
       </w:pPr>
       <w:proofErr w:type="spellStart"/>
       <w:r>
@@ -15653,17 +15620,11 @@
     <w:p>
       <w:pPr>
         <w:ind w:left="360"/>
-        <w:rPr>
-          <w:rFonts w:hint="eastAsia"/>
-        </w:rPr>
       </w:pPr>
     </w:p>
     <w:p>
       <w:pPr>
         <w:ind w:left="360"/>
-        <w:rPr>
-          <w:rFonts w:hint="eastAsia"/>
-        </w:rPr>
       </w:pPr>
       <w:proofErr w:type="spellStart"/>
       <w:r>
@@ -15704,14 +15665,7 @@
         <w:rPr>
           <w:rFonts w:hint="eastAsia"/>
         </w:rPr>
-        <w:t>，</w:t>
-      </w:r>
-      <w:r>
-        <w:rPr>
-          <w:rFonts w:hint="eastAsia"/>
-        </w:rPr>
-        <w:lastRenderedPageBreak/>
-        <w:t>推荐为服务器物理内存的</w:t>
+        <w:t>，推荐为服务器物理内存的</w:t>
       </w:r>
       <w:r>
         <w:rPr>
@@ -15723,9 +15677,6 @@
     <w:p>
       <w:pPr>
         <w:ind w:left="360"/>
-        <w:rPr>
-          <w:rFonts w:hint="eastAsia"/>
-        </w:rPr>
       </w:pPr>
       <w:proofErr w:type="spellStart"/>
       <w:r>
@@ -15786,9 +15737,6 @@
     <w:p>
       <w:pPr>
         <w:ind w:left="360"/>
-        <w:rPr>
-          <w:rFonts w:hint="eastAsia"/>
-        </w:rPr>
       </w:pPr>
       <w:proofErr w:type="spellStart"/>
       <w:r>
@@ -15818,19 +15766,7 @@
         <w:rPr>
           <w:rFonts w:hint="eastAsia"/>
         </w:rPr>
-        <w:t>nnodb_</w:t>
-      </w:r>
-      <w:r>
-        <w:rPr>
-          <w:rFonts w:hint="eastAsia"/>
-        </w:rPr>
-        <w:t>write</w:t>
-      </w:r>
-      <w:r>
-        <w:rPr>
-          <w:rFonts w:hint="eastAsia"/>
-        </w:rPr>
-        <w:t>_io_threads</w:t>
+        <w:t>nnodb_write_io_threads</w:t>
       </w:r>
       <w:proofErr w:type="spellEnd"/>
       <w:r>
@@ -15855,9 +15791,6 @@
     <w:p>
       <w:pPr>
         <w:ind w:left="360"/>
-        <w:rPr>
-          <w:rFonts w:hint="eastAsia"/>
-        </w:rPr>
       </w:pPr>
       <w:proofErr w:type="spellStart"/>
       <w:r>
@@ -15918,9 +15851,6 @@
     <w:p>
       <w:pPr>
         <w:ind w:left="360"/>
-        <w:rPr>
-          <w:rFonts w:hint="eastAsia"/>
-        </w:rPr>
       </w:pPr>
       <w:proofErr w:type="spellStart"/>
       <w:r>
@@ -15967,9 +15897,6 @@
     <w:p>
       <w:pPr>
         <w:ind w:left="360"/>
-        <w:rPr>
-          <w:rFonts w:hint="eastAsia"/>
-        </w:rPr>
       </w:pPr>
       <w:proofErr w:type="spellStart"/>
       <w:r>
@@ -15979,13 +15906,7 @@
         <w:rPr>
           <w:rFonts w:hint="eastAsia"/>
         </w:rPr>
-        <w:t>nnodb</w:t>
-      </w:r>
-      <w:r>
-        <w:rPr>
-          <w:rFonts w:hint="eastAsia"/>
-        </w:rPr>
-        <w:t>_flush_logat_trx_commit</w:t>
+        <w:t>nnodb_flush_logat_trx_commit</w:t>
       </w:r>
       <w:proofErr w:type="spellEnd"/>
       <w:r>
@@ -16024,9 +15945,6 @@
     <w:p>
       <w:pPr>
         <w:ind w:left="360"/>
-        <w:rPr>
-          <w:rFonts w:hint="eastAsia"/>
-        </w:rPr>
       </w:pPr>
     </w:p>
     <w:p>
@@ -16037,9 +15955,6 @@
           <w:numId w:val="42"/>
         </w:numPr>
         <w:ind w:firstLineChars="0"/>
-        <w:rPr>
-          <w:rFonts w:hint="eastAsia"/>
-        </w:rPr>
       </w:pPr>
       <w:r>
         <w:rPr>
@@ -16052,9 +15967,6 @@
       <w:pPr>
         <w:pStyle w:val="a4"/>
         <w:ind w:left="360" w:firstLineChars="0" w:firstLine="0"/>
-        <w:rPr>
-          <w:rFonts w:hint="eastAsia"/>
-        </w:rPr>
       </w:pPr>
       <w:r>
         <w:rPr>
@@ -16078,7 +15990,7 @@
                     </pic:cNvPicPr>
                   </pic:nvPicPr>
                   <pic:blipFill>
-                    <a:blip r:embed="rId31">
+                    <a:blip r:embed="rId32">
                       <a:extLst>
                         <a:ext uri="{28A0092B-C50C-407E-A947-70E740481C1C}">
                           <a14:useLocalDpi xmlns:a14="http://schemas.microsoft.com/office/drawing/2010/main" val="0"/>
@@ -16114,17 +16026,9 @@
       <w:pPr>
         <w:pStyle w:val="a4"/>
         <w:ind w:left="360" w:firstLineChars="0" w:firstLine="0"/>
-        <w:rPr>
-          <w:rFonts w:hint="eastAsia"/>
-        </w:rPr>
-      </w:pPr>
-    </w:p>
-    <w:p>
-      <w:pPr>
-        <w:rPr>
-          <w:rFonts w:hint="eastAsia"/>
-        </w:rPr>
-      </w:pPr>
+      </w:pPr>
+    </w:p>
+    <w:p>
       <w:r>
         <w:rPr>
           <w:sz w:val="28"/>
@@ -16144,9 +16048,6 @@
       <w:pPr>
         <w:pStyle w:val="a4"/>
         <w:ind w:left="360"/>
-        <w:rPr>
-          <w:rFonts w:hint="eastAsia"/>
-        </w:rPr>
       </w:pPr>
       <w:proofErr w:type="spellStart"/>
       <w:r>
@@ -16699,6 +16600,95 @@
     </w:lvl>
   </w:abstractNum>
   <w:abstractNum w:abstractNumId="4">
+    <w:nsid w:val="19C142F2"/>
+    <w:multiLevelType w:val="hybridMultilevel"/>
+    <w:tmpl w:val="CE1A4F4E"/>
+    <w:lvl w:ilvl="0" w:tplc="8A06B0D0">
+      <w:start w:val="1"/>
+      <w:numFmt w:val="upperLetter"/>
+      <w:lvlText w:val="%1、"/>
+      <w:lvlJc w:val="left"/>
+      <w:pPr>
+        <w:ind w:left="930" w:hanging="360"/>
+      </w:pPr>
+      <w:rPr>
+        <w:rFonts w:hint="default"/>
+      </w:rPr>
+    </w:lvl>
+    <w:lvl w:ilvl="1" w:tplc="04090019" w:tentative="1">
+      <w:start w:val="1"/>
+      <w:numFmt w:val="lowerLetter"/>
+      <w:lvlText w:val="%2)"/>
+      <w:lvlJc w:val="left"/>
+      <w:pPr>
+        <w:ind w:left="1410" w:hanging="420"/>
+      </w:pPr>
+    </w:lvl>
+    <w:lvl w:ilvl="2" w:tplc="0409001B" w:tentative="1">
+      <w:start w:val="1"/>
+      <w:numFmt w:val="lowerRoman"/>
+      <w:lvlText w:val="%3."/>
+      <w:lvlJc w:val="right"/>
+      <w:pPr>
+        <w:ind w:left="1830" w:hanging="420"/>
+      </w:pPr>
+    </w:lvl>
+    <w:lvl w:ilvl="3" w:tplc="0409000F" w:tentative="1">
+      <w:start w:val="1"/>
+      <w:numFmt w:val="decimal"/>
+      <w:lvlText w:val="%4."/>
+      <w:lvlJc w:val="left"/>
+      <w:pPr>
+        <w:ind w:left="2250" w:hanging="420"/>
+      </w:pPr>
+    </w:lvl>
+    <w:lvl w:ilvl="4" w:tplc="04090019" w:tentative="1">
+      <w:start w:val="1"/>
+      <w:numFmt w:val="lowerLetter"/>
+      <w:lvlText w:val="%5)"/>
+      <w:lvlJc w:val="left"/>
+      <w:pPr>
+        <w:ind w:left="2670" w:hanging="420"/>
+      </w:pPr>
+    </w:lvl>
+    <w:lvl w:ilvl="5" w:tplc="0409001B" w:tentative="1">
+      <w:start w:val="1"/>
+      <w:numFmt w:val="lowerRoman"/>
+      <w:lvlText w:val="%6."/>
+      <w:lvlJc w:val="right"/>
+      <w:pPr>
+        <w:ind w:left="3090" w:hanging="420"/>
+      </w:pPr>
+    </w:lvl>
+    <w:lvl w:ilvl="6" w:tplc="0409000F" w:tentative="1">
+      <w:start w:val="1"/>
+      <w:numFmt w:val="decimal"/>
+      <w:lvlText w:val="%7."/>
+      <w:lvlJc w:val="left"/>
+      <w:pPr>
+        <w:ind w:left="3510" w:hanging="420"/>
+      </w:pPr>
+    </w:lvl>
+    <w:lvl w:ilvl="7" w:tplc="04090019" w:tentative="1">
+      <w:start w:val="1"/>
+      <w:numFmt w:val="lowerLetter"/>
+      <w:lvlText w:val="%8)"/>
+      <w:lvlJc w:val="left"/>
+      <w:pPr>
+        <w:ind w:left="3930" w:hanging="420"/>
+      </w:pPr>
+    </w:lvl>
+    <w:lvl w:ilvl="8" w:tplc="0409001B" w:tentative="1">
+      <w:start w:val="1"/>
+      <w:numFmt w:val="lowerRoman"/>
+      <w:lvlText w:val="%9."/>
+      <w:lvlJc w:val="right"/>
+      <w:pPr>
+        <w:ind w:left="4350" w:hanging="420"/>
+      </w:pPr>
+    </w:lvl>
+  </w:abstractNum>
+  <w:abstractNum w:abstractNumId="5">
     <w:nsid w:val="19EC2C08"/>
     <w:multiLevelType w:val="hybridMultilevel"/>
     <w:tmpl w:val="9942FE4A"/>
@@ -16787,7 +16777,7 @@
       </w:pPr>
     </w:lvl>
   </w:abstractNum>
-  <w:abstractNum w:abstractNumId="5">
+  <w:abstractNum w:abstractNumId="6">
     <w:nsid w:val="1A486DA5"/>
     <w:multiLevelType w:val="hybridMultilevel"/>
     <w:tmpl w:val="A47CD48E"/>
@@ -16876,7 +16866,7 @@
       </w:pPr>
     </w:lvl>
   </w:abstractNum>
-  <w:abstractNum w:abstractNumId="6">
+  <w:abstractNum w:abstractNumId="7">
     <w:nsid w:val="1ABB214D"/>
     <w:multiLevelType w:val="hybridMultilevel"/>
     <w:tmpl w:val="D04A3F44"/>
@@ -16965,7 +16955,7 @@
       </w:pPr>
     </w:lvl>
   </w:abstractNum>
-  <w:abstractNum w:abstractNumId="7">
+  <w:abstractNum w:abstractNumId="8">
     <w:nsid w:val="1CE24D8B"/>
     <w:multiLevelType w:val="hybridMultilevel"/>
     <w:tmpl w:val="23BE7ADC"/>
@@ -17054,7 +17044,7 @@
       </w:pPr>
     </w:lvl>
   </w:abstractNum>
-  <w:abstractNum w:abstractNumId="8">
+  <w:abstractNum w:abstractNumId="9">
     <w:nsid w:val="1DB14ABC"/>
     <w:multiLevelType w:val="hybridMultilevel"/>
     <w:tmpl w:val="562C5D6A"/>
@@ -17143,7 +17133,7 @@
       </w:pPr>
     </w:lvl>
   </w:abstractNum>
-  <w:abstractNum w:abstractNumId="9">
+  <w:abstractNum w:abstractNumId="10">
     <w:nsid w:val="217074DD"/>
     <w:multiLevelType w:val="hybridMultilevel"/>
     <w:tmpl w:val="F5402246"/>
@@ -17232,7 +17222,7 @@
       </w:pPr>
     </w:lvl>
   </w:abstractNum>
-  <w:abstractNum w:abstractNumId="10">
+  <w:abstractNum w:abstractNumId="11">
     <w:nsid w:val="219C1BDC"/>
     <w:multiLevelType w:val="hybridMultilevel"/>
     <w:tmpl w:val="94424496"/>
@@ -17321,7 +17311,7 @@
       </w:pPr>
     </w:lvl>
   </w:abstractNum>
-  <w:abstractNum w:abstractNumId="11">
+  <w:abstractNum w:abstractNumId="12">
     <w:nsid w:val="21FD2950"/>
     <w:multiLevelType w:val="hybridMultilevel"/>
     <w:tmpl w:val="D7E284C0"/>
@@ -17410,7 +17400,7 @@
       </w:pPr>
     </w:lvl>
   </w:abstractNum>
-  <w:abstractNum w:abstractNumId="12">
+  <w:abstractNum w:abstractNumId="13">
     <w:nsid w:val="22787ED1"/>
     <w:multiLevelType w:val="hybridMultilevel"/>
     <w:tmpl w:val="54A48C1A"/>
@@ -17499,7 +17489,7 @@
       </w:pPr>
     </w:lvl>
   </w:abstractNum>
-  <w:abstractNum w:abstractNumId="13">
+  <w:abstractNum w:abstractNumId="14">
     <w:nsid w:val="23F224FA"/>
     <w:multiLevelType w:val="hybridMultilevel"/>
     <w:tmpl w:val="0D18A2DA"/>
@@ -17588,7 +17578,7 @@
       </w:pPr>
     </w:lvl>
   </w:abstractNum>
-  <w:abstractNum w:abstractNumId="14">
+  <w:abstractNum w:abstractNumId="15">
     <w:nsid w:val="24C300C5"/>
     <w:multiLevelType w:val="hybridMultilevel"/>
     <w:tmpl w:val="3076A516"/>
@@ -17677,7 +17667,7 @@
       </w:pPr>
     </w:lvl>
   </w:abstractNum>
-  <w:abstractNum w:abstractNumId="15">
+  <w:abstractNum w:abstractNumId="16">
     <w:nsid w:val="24C95E58"/>
     <w:multiLevelType w:val="hybridMultilevel"/>
     <w:tmpl w:val="3AF8A476"/>
@@ -17766,7 +17756,7 @@
       </w:pPr>
     </w:lvl>
   </w:abstractNum>
-  <w:abstractNum w:abstractNumId="16">
+  <w:abstractNum w:abstractNumId="17">
     <w:nsid w:val="285B5664"/>
     <w:multiLevelType w:val="hybridMultilevel"/>
     <w:tmpl w:val="06B6F6F0"/>
@@ -17855,7 +17845,7 @@
       </w:pPr>
     </w:lvl>
   </w:abstractNum>
-  <w:abstractNum w:abstractNumId="17">
+  <w:abstractNum w:abstractNumId="18">
     <w:nsid w:val="29D515B1"/>
     <w:multiLevelType w:val="hybridMultilevel"/>
     <w:tmpl w:val="547EE910"/>
@@ -17944,7 +17934,7 @@
       </w:pPr>
     </w:lvl>
   </w:abstractNum>
-  <w:abstractNum w:abstractNumId="18">
+  <w:abstractNum w:abstractNumId="19">
     <w:nsid w:val="2AC32A0E"/>
     <w:multiLevelType w:val="hybridMultilevel"/>
     <w:tmpl w:val="4F1449C0"/>
@@ -18033,7 +18023,7 @@
       </w:pPr>
     </w:lvl>
   </w:abstractNum>
-  <w:abstractNum w:abstractNumId="19">
+  <w:abstractNum w:abstractNumId="20">
     <w:nsid w:val="2C6E332C"/>
     <w:multiLevelType w:val="hybridMultilevel"/>
     <w:tmpl w:val="D1345E2A"/>
@@ -18122,7 +18112,7 @@
       </w:pPr>
     </w:lvl>
   </w:abstractNum>
-  <w:abstractNum w:abstractNumId="20">
+  <w:abstractNum w:abstractNumId="21">
     <w:nsid w:val="2CEA39D4"/>
     <w:multiLevelType w:val="hybridMultilevel"/>
     <w:tmpl w:val="ACA26FDE"/>
@@ -18211,7 +18201,7 @@
       </w:pPr>
     </w:lvl>
   </w:abstractNum>
-  <w:abstractNum w:abstractNumId="21">
+  <w:abstractNum w:abstractNumId="22">
     <w:nsid w:val="315F4C03"/>
     <w:multiLevelType w:val="hybridMultilevel"/>
     <w:tmpl w:val="E776428E"/>
@@ -18300,7 +18290,7 @@
       </w:pPr>
     </w:lvl>
   </w:abstractNum>
-  <w:abstractNum w:abstractNumId="22">
+  <w:abstractNum w:abstractNumId="23">
     <w:nsid w:val="36521C57"/>
     <w:multiLevelType w:val="hybridMultilevel"/>
     <w:tmpl w:val="616AA994"/>
@@ -18389,7 +18379,7 @@
       </w:pPr>
     </w:lvl>
   </w:abstractNum>
-  <w:abstractNum w:abstractNumId="23">
+  <w:abstractNum w:abstractNumId="24">
     <w:nsid w:val="36A52918"/>
     <w:multiLevelType w:val="hybridMultilevel"/>
     <w:tmpl w:val="F69C6178"/>
@@ -18478,7 +18468,7 @@
       </w:pPr>
     </w:lvl>
   </w:abstractNum>
-  <w:abstractNum w:abstractNumId="24">
+  <w:abstractNum w:abstractNumId="25">
     <w:nsid w:val="38E02054"/>
     <w:multiLevelType w:val="hybridMultilevel"/>
     <w:tmpl w:val="4F2491BE"/>
@@ -18567,7 +18557,7 @@
       </w:pPr>
     </w:lvl>
   </w:abstractNum>
-  <w:abstractNum w:abstractNumId="25">
+  <w:abstractNum w:abstractNumId="26">
     <w:nsid w:val="45807126"/>
     <w:multiLevelType w:val="hybridMultilevel"/>
     <w:tmpl w:val="11D2282C"/>
@@ -18656,7 +18646,7 @@
       </w:pPr>
     </w:lvl>
   </w:abstractNum>
-  <w:abstractNum w:abstractNumId="26">
+  <w:abstractNum w:abstractNumId="27">
     <w:nsid w:val="482A4692"/>
     <w:multiLevelType w:val="hybridMultilevel"/>
     <w:tmpl w:val="E2D8F3C2"/>
@@ -18745,7 +18735,7 @@
       </w:pPr>
     </w:lvl>
   </w:abstractNum>
-  <w:abstractNum w:abstractNumId="27">
+  <w:abstractNum w:abstractNumId="28">
     <w:nsid w:val="4A2833DE"/>
     <w:multiLevelType w:val="hybridMultilevel"/>
     <w:tmpl w:val="699848DA"/>
@@ -18834,7 +18824,7 @@
       </w:pPr>
     </w:lvl>
   </w:abstractNum>
-  <w:abstractNum w:abstractNumId="28">
+  <w:abstractNum w:abstractNumId="29">
     <w:nsid w:val="50451FB3"/>
     <w:multiLevelType w:val="hybridMultilevel"/>
     <w:tmpl w:val="3E3270E8"/>
@@ -18923,7 +18913,7 @@
       </w:pPr>
     </w:lvl>
   </w:abstractNum>
-  <w:abstractNum w:abstractNumId="29">
+  <w:abstractNum w:abstractNumId="30">
     <w:nsid w:val="505E5FC2"/>
     <w:multiLevelType w:val="hybridMultilevel"/>
     <w:tmpl w:val="ACF6EF1A"/>
@@ -19012,7 +19002,7 @@
       </w:pPr>
     </w:lvl>
   </w:abstractNum>
-  <w:abstractNum w:abstractNumId="30">
+  <w:abstractNum w:abstractNumId="31">
     <w:nsid w:val="59DB76F0"/>
     <w:multiLevelType w:val="hybridMultilevel"/>
     <w:tmpl w:val="E88835B2"/>
@@ -19101,7 +19091,7 @@
       </w:pPr>
     </w:lvl>
   </w:abstractNum>
-  <w:abstractNum w:abstractNumId="31">
+  <w:abstractNum w:abstractNumId="32">
     <w:nsid w:val="5EA1173E"/>
     <w:multiLevelType w:val="hybridMultilevel"/>
     <w:tmpl w:val="035AFAC0"/>
@@ -19190,7 +19180,7 @@
       </w:pPr>
     </w:lvl>
   </w:abstractNum>
-  <w:abstractNum w:abstractNumId="32">
+  <w:abstractNum w:abstractNumId="33">
     <w:nsid w:val="625F1FE6"/>
     <w:multiLevelType w:val="hybridMultilevel"/>
     <w:tmpl w:val="A72A8A6E"/>
@@ -19279,7 +19269,7 @@
       </w:pPr>
     </w:lvl>
   </w:abstractNum>
-  <w:abstractNum w:abstractNumId="33">
+  <w:abstractNum w:abstractNumId="34">
     <w:nsid w:val="67697FD3"/>
     <w:multiLevelType w:val="hybridMultilevel"/>
     <w:tmpl w:val="20DCF58A"/>
@@ -19368,7 +19358,7 @@
       </w:pPr>
     </w:lvl>
   </w:abstractNum>
-  <w:abstractNum w:abstractNumId="34">
+  <w:abstractNum w:abstractNumId="35">
     <w:nsid w:val="6AEA5801"/>
     <w:multiLevelType w:val="hybridMultilevel"/>
     <w:tmpl w:val="5916360C"/>
@@ -19457,7 +19447,7 @@
       </w:pPr>
     </w:lvl>
   </w:abstractNum>
-  <w:abstractNum w:abstractNumId="35">
+  <w:abstractNum w:abstractNumId="36">
     <w:nsid w:val="6B9E5111"/>
     <w:multiLevelType w:val="hybridMultilevel"/>
     <w:tmpl w:val="7E7CE010"/>
@@ -19547,7 +19537,7 @@
       </w:pPr>
     </w:lvl>
   </w:abstractNum>
-  <w:abstractNum w:abstractNumId="36">
+  <w:abstractNum w:abstractNumId="37">
     <w:nsid w:val="6F544BCC"/>
     <w:multiLevelType w:val="hybridMultilevel"/>
     <w:tmpl w:val="478E8184"/>
@@ -19636,7 +19626,7 @@
       </w:pPr>
     </w:lvl>
   </w:abstractNum>
-  <w:abstractNum w:abstractNumId="37">
+  <w:abstractNum w:abstractNumId="38">
     <w:nsid w:val="73C64DFF"/>
     <w:multiLevelType w:val="hybridMultilevel"/>
     <w:tmpl w:val="62002054"/>
@@ -19725,7 +19715,7 @@
       </w:pPr>
     </w:lvl>
   </w:abstractNum>
-  <w:abstractNum w:abstractNumId="38">
+  <w:abstractNum w:abstractNumId="39">
     <w:nsid w:val="74204372"/>
     <w:multiLevelType w:val="hybridMultilevel"/>
     <w:tmpl w:val="D8F83C44"/>
@@ -19814,7 +19804,7 @@
       </w:pPr>
     </w:lvl>
   </w:abstractNum>
-  <w:abstractNum w:abstractNumId="39">
+  <w:abstractNum w:abstractNumId="40">
     <w:nsid w:val="74C74926"/>
     <w:multiLevelType w:val="hybridMultilevel"/>
     <w:tmpl w:val="C6D206EE"/>
@@ -19903,7 +19893,7 @@
       </w:pPr>
     </w:lvl>
   </w:abstractNum>
-  <w:abstractNum w:abstractNumId="40">
+  <w:abstractNum w:abstractNumId="41">
     <w:nsid w:val="772338E3"/>
     <w:multiLevelType w:val="hybridMultilevel"/>
     <w:tmpl w:val="D5A48396"/>
@@ -19992,7 +19982,7 @@
       </w:pPr>
     </w:lvl>
   </w:abstractNum>
-  <w:abstractNum w:abstractNumId="41">
+  <w:abstractNum w:abstractNumId="42">
     <w:nsid w:val="7A490F8E"/>
     <w:multiLevelType w:val="hybridMultilevel"/>
     <w:tmpl w:val="90AED9E6"/>
@@ -20081,7 +20071,7 @@
       </w:pPr>
     </w:lvl>
   </w:abstractNum>
-  <w:abstractNum w:abstractNumId="42">
+  <w:abstractNum w:abstractNumId="43">
     <w:nsid w:val="7E817501"/>
     <w:multiLevelType w:val="hybridMultilevel"/>
     <w:tmpl w:val="CF582144"/>
@@ -20171,133 +20161,136 @@
     </w:lvl>
   </w:abstractNum>
   <w:num w:numId="1">
-    <w:abstractNumId w:val="33"/>
+    <w:abstractNumId w:val="34"/>
   </w:num>
   <w:num w:numId="2">
-    <w:abstractNumId w:val="37"/>
+    <w:abstractNumId w:val="38"/>
   </w:num>
   <w:num w:numId="3">
-    <w:abstractNumId w:val="35"/>
+    <w:abstractNumId w:val="36"/>
   </w:num>
   <w:num w:numId="4">
-    <w:abstractNumId w:val="30"/>
+    <w:abstractNumId w:val="31"/>
   </w:num>
   <w:num w:numId="5">
-    <w:abstractNumId w:val="22"/>
+    <w:abstractNumId w:val="23"/>
   </w:num>
   <w:num w:numId="6">
-    <w:abstractNumId w:val="39"/>
+    <w:abstractNumId w:val="40"/>
   </w:num>
   <w:num w:numId="7">
-    <w:abstractNumId w:val="41"/>
+    <w:abstractNumId w:val="42"/>
   </w:num>
   <w:num w:numId="8">
     <w:abstractNumId w:val="3"/>
   </w:num>
   <w:num w:numId="9">
-    <w:abstractNumId w:val="15"/>
+    <w:abstractNumId w:val="16"/>
   </w:num>
   <w:num w:numId="10">
-    <w:abstractNumId w:val="9"/>
+    <w:abstractNumId w:val="10"/>
   </w:num>
   <w:num w:numId="11">
     <w:abstractNumId w:val="0"/>
   </w:num>
   <w:num w:numId="12">
-    <w:abstractNumId w:val="38"/>
+    <w:abstractNumId w:val="39"/>
   </w:num>
   <w:num w:numId="13">
-    <w:abstractNumId w:val="29"/>
+    <w:abstractNumId w:val="30"/>
   </w:num>
   <w:num w:numId="14">
     <w:abstractNumId w:val="1"/>
   </w:num>
   <w:num w:numId="15">
+    <w:abstractNumId w:val="27"/>
+  </w:num>
+  <w:num w:numId="16">
+    <w:abstractNumId w:val="8"/>
+  </w:num>
+  <w:num w:numId="17">
+    <w:abstractNumId w:val="7"/>
+  </w:num>
+  <w:num w:numId="18">
+    <w:abstractNumId w:val="19"/>
+  </w:num>
+  <w:num w:numId="19">
+    <w:abstractNumId w:val="35"/>
+  </w:num>
+  <w:num w:numId="20">
+    <w:abstractNumId w:val="28"/>
+  </w:num>
+  <w:num w:numId="21">
+    <w:abstractNumId w:val="20"/>
+  </w:num>
+  <w:num w:numId="22">
+    <w:abstractNumId w:val="11"/>
+  </w:num>
+  <w:num w:numId="23">
+    <w:abstractNumId w:val="14"/>
+  </w:num>
+  <w:num w:numId="24">
+    <w:abstractNumId w:val="25"/>
+  </w:num>
+  <w:num w:numId="25">
+    <w:abstractNumId w:val="5"/>
+  </w:num>
+  <w:num w:numId="26">
+    <w:abstractNumId w:val="9"/>
+  </w:num>
+  <w:num w:numId="27">
+    <w:abstractNumId w:val="29"/>
+  </w:num>
+  <w:num w:numId="28">
+    <w:abstractNumId w:val="43"/>
+  </w:num>
+  <w:num w:numId="29">
+    <w:abstractNumId w:val="33"/>
+  </w:num>
+  <w:num w:numId="30">
     <w:abstractNumId w:val="26"/>
   </w:num>
-  <w:num w:numId="16">
-    <w:abstractNumId w:val="7"/>
+  <w:num w:numId="31">
+    <w:abstractNumId w:val="32"/>
   </w:num>
-  <w:num w:numId="17">
-    <w:abstractNumId w:val="6"/>
+  <w:num w:numId="32">
+    <w:abstractNumId w:val="22"/>
   </w:num>
-  <w:num w:numId="18">
+  <w:num w:numId="33">
+    <w:abstractNumId w:val="13"/>
+  </w:num>
+  <w:num w:numId="34">
     <w:abstractNumId w:val="18"/>
   </w:num>
-  <w:num w:numId="19">
-    <w:abstractNumId w:val="34"/>
+  <w:num w:numId="35">
+    <w:abstractNumId w:val="12"/>
   </w:num>
-  <w:num w:numId="20">
-    <w:abstractNumId w:val="27"/>
+  <w:num w:numId="36">
+    <w:abstractNumId w:val="41"/>
   </w:num>
-  <w:num w:numId="21">
-    <w:abstractNumId w:val="19"/>
+  <w:num w:numId="37">
+    <w:abstractNumId w:val="37"/>
   </w:num>
-  <w:num w:numId="22">
-    <w:abstractNumId w:val="10"/>
-  </w:num>
-  <w:num w:numId="23">
-    <w:abstractNumId w:val="13"/>
-  </w:num>
-  <w:num w:numId="24">
-    <w:abstractNumId w:val="24"/>
-  </w:num>
-  <w:num w:numId="25">
-    <w:abstractNumId w:val="4"/>
-  </w:num>
-  <w:num w:numId="26">
-    <w:abstractNumId w:val="8"/>
-  </w:num>
-  <w:num w:numId="27">
-    <w:abstractNumId w:val="28"/>
-  </w:num>
-  <w:num w:numId="28">
-    <w:abstractNumId w:val="42"/>
-  </w:num>
-  <w:num w:numId="29">
-    <w:abstractNumId w:val="32"/>
-  </w:num>
-  <w:num w:numId="30">
-    <w:abstractNumId w:val="25"/>
-  </w:num>
-  <w:num w:numId="31">
-    <w:abstractNumId w:val="31"/>
-  </w:num>
-  <w:num w:numId="32">
+  <w:num w:numId="38">
     <w:abstractNumId w:val="21"/>
   </w:num>
-  <w:num w:numId="33">
-    <w:abstractNumId w:val="12"/>
-  </w:num>
-  <w:num w:numId="34">
-    <w:abstractNumId w:val="17"/>
-  </w:num>
-  <w:num w:numId="35">
-    <w:abstractNumId w:val="11"/>
-  </w:num>
-  <w:num w:numId="36">
-    <w:abstractNumId w:val="40"/>
-  </w:num>
-  <w:num w:numId="37">
-    <w:abstractNumId w:val="36"/>
-  </w:num>
-  <w:num w:numId="38">
-    <w:abstractNumId w:val="20"/>
-  </w:num>
   <w:num w:numId="39">
-    <w:abstractNumId w:val="14"/>
+    <w:abstractNumId w:val="15"/>
   </w:num>
   <w:num w:numId="40">
     <w:abstractNumId w:val="2"/>
   </w:num>
   <w:num w:numId="41">
-    <w:abstractNumId w:val="16"/>
+    <w:abstractNumId w:val="17"/>
   </w:num>
   <w:num w:numId="42">
-    <w:abstractNumId w:val="23"/>
+    <w:abstractNumId w:val="24"/>
   </w:num>
   <w:num w:numId="43">
-    <w:abstractNumId w:val="5"/>
+    <w:abstractNumId w:val="6"/>
+  </w:num>
+  <w:num w:numId="44">
+    <w:abstractNumId w:val="4"/>
   </w:num>
 </w:numbering>
 </file>

</xml_diff>